<commit_message>
Added the updated code
</commit_message>
<xml_diff>
--- a/Features_Description.docx
+++ b/Features_Description.docx
@@ -249,7 +249,39 @@
           <w:sz w:val="20"/>
           <w:szCs w:val="20"/>
         </w:rPr>
-        <w:t>206 of which are linear valued and the rest are nominal</w:t>
+        <w:t>206 of which are linear</w:t>
+      </w:r>
+      <w:r>
+        <w:rPr>
+          <w:rFonts w:cstheme="minorHAnsi"/>
+          <w:i/>
+          <w:iCs/>
+          <w:sz w:val="20"/>
+          <w:szCs w:val="20"/>
+        </w:rPr>
+        <w:t>ly</w:t>
+      </w:r>
+      <w:r>
+        <w:rPr>
+          <w:rFonts w:cstheme="minorHAnsi"/>
+          <w:i/>
+          <w:iCs/>
+          <w:sz w:val="20"/>
+          <w:szCs w:val="20"/>
+        </w:rPr>
+        <w:t xml:space="preserve"> valued and</w:t>
+      </w:r>
+      <w:bookmarkStart w:id="0" w:name="_GoBack"/>
+      <w:bookmarkEnd w:id="0"/>
+      <w:r>
+        <w:rPr>
+          <w:rFonts w:cstheme="minorHAnsi"/>
+          <w:i/>
+          <w:iCs/>
+          <w:sz w:val="20"/>
+          <w:szCs w:val="20"/>
+        </w:rPr>
+        <w:t xml:space="preserve"> the rest are nominal</w:t>
       </w:r>
       <w:r>
         <w:rPr>
@@ -793,8 +825,6 @@
               </w:rPr>
               <w:t>One hot encoder</w:t>
             </w:r>
-            <w:bookmarkStart w:id="0" w:name="_GoBack"/>
-            <w:bookmarkEnd w:id="0"/>
           </w:p>
         </w:tc>
       </w:tr>
@@ -7798,7 +7828,7 @@
 </file>
 
 <file path=customXml/itemProps1.xml><?xml version="1.0" encoding="utf-8"?>
-<ds:datastoreItem xmlns:ds="http://schemas.openxmlformats.org/officeDocument/2006/customXml" ds:itemID="{4C488DF2-A518-41A2-A46E-09ECAD31E490}">
+<ds:datastoreItem xmlns:ds="http://schemas.openxmlformats.org/officeDocument/2006/customXml" ds:itemID="{79775AFF-E069-4910-B28E-08E258C262A5}">
   <ds:schemaRefs>
     <ds:schemaRef ds:uri="http://schemas.openxmlformats.org/officeDocument/2006/bibliography"/>
   </ds:schemaRefs>

</xml_diff>